<commit_message>
update to api documentation
</commit_message>
<xml_diff>
--- a/Version1/Travel Alberta API Reference Guide.docx
+++ b/Version1/Travel Alberta API Reference Guide.docx
@@ -307,6 +307,54 @@
           <w:p>
             <w:r>
               <w:t>Addition of multiple Id search operations for Events, Articles and Offers.</w:t>
+            </w:r>
+          </w:p>
+        </w:tc>
+      </w:tr>
+      <w:tr>
+        <w:tc>
+          <w:tcPr>
+            <w:tcW w:w="1345" w:type="dxa"/>
+          </w:tcPr>
+          <w:p>
+            <w:r>
+              <w:t>1/30/2019</w:t>
+            </w:r>
+          </w:p>
+        </w:tc>
+        <w:tc>
+          <w:tcPr>
+            <w:tcW w:w="1800" w:type="dxa"/>
+          </w:tcPr>
+          <w:p>
+            <w:r>
+              <w:t>1.06</w:t>
+            </w:r>
+          </w:p>
+        </w:tc>
+        <w:tc>
+          <w:tcPr>
+            <w:tcW w:w="6205" w:type="dxa"/>
+          </w:tcPr>
+          <w:p>
+            <w:r>
+              <w:t xml:space="preserve">Update </w:t>
+            </w:r>
+            <w:proofErr w:type="spellStart"/>
+            <w:r>
+              <w:t>GetOffers</w:t>
+            </w:r>
+            <w:proofErr w:type="spellEnd"/>
+            <w:r>
+              <w:t xml:space="preserve">, </w:t>
+            </w:r>
+            <w:proofErr w:type="spellStart"/>
+            <w:r>
+              <w:t>GetArticles</w:t>
+            </w:r>
+            <w:proofErr w:type="spellEnd"/>
+            <w:r>
+              <w:t xml:space="preserve"> remove superficial parameters</w:t>
             </w:r>
           </w:p>
         </w:tc>
@@ -1959,7 +2007,21 @@
                 <w:rStyle w:val="Hyperlink"/>
                 <w:noProof/>
               </w:rPr>
-              <w:t>Articles by Query</w:t>
+              <w:t>Articles b</w:t>
+            </w:r>
+            <w:r>
+              <w:rPr>
+                <w:rStyle w:val="Hyperlink"/>
+                <w:noProof/>
+              </w:rPr>
+              <w:t>y</w:t>
+            </w:r>
+            <w:r>
+              <w:rPr>
+                <w:rStyle w:val="Hyperlink"/>
+                <w:noProof/>
+              </w:rPr>
+              <w:t xml:space="preserve"> Query</w:t>
             </w:r>
             <w:r>
               <w:rPr>
@@ -6485,11 +6547,9 @@
             <w:tcW w:w="1440" w:type="dxa"/>
           </w:tcPr>
           <w:p>
-            <w:proofErr w:type="spellStart"/>
             <w:r>
               <w:t>int</w:t>
             </w:r>
-            <w:proofErr w:type="spellEnd"/>
           </w:p>
         </w:tc>
         <w:tc>
@@ -6525,11 +6585,9 @@
             <w:tcW w:w="1440" w:type="dxa"/>
           </w:tcPr>
           <w:p>
-            <w:proofErr w:type="spellStart"/>
             <w:r>
               <w:t>int</w:t>
             </w:r>
-            <w:proofErr w:type="spellEnd"/>
           </w:p>
         </w:tc>
         <w:tc>
@@ -6900,13 +6958,8 @@
             </w:r>
             <w:proofErr w:type="spellEnd"/>
             <w:r>
-              <w:t>=</w:t>
-            </w:r>
-            <w:proofErr w:type="spellStart"/>
-            <w:r>
-              <w:t>frank</w:t>
-            </w:r>
-            <w:proofErr w:type="spellEnd"/>
+              <w:t>=frank</w:t>
+            </w:r>
           </w:p>
           <w:p>
             <w:r>
@@ -8488,11 +8541,9 @@
             <w:tcW w:w="1440" w:type="dxa"/>
           </w:tcPr>
           <w:p>
-            <w:proofErr w:type="spellStart"/>
             <w:r>
               <w:t>int</w:t>
             </w:r>
-            <w:proofErr w:type="spellEnd"/>
           </w:p>
         </w:tc>
         <w:tc>
@@ -8528,11 +8579,9 @@
             <w:tcW w:w="1440" w:type="dxa"/>
           </w:tcPr>
           <w:p>
-            <w:proofErr w:type="spellStart"/>
             <w:r>
               <w:t>int</w:t>
             </w:r>
-            <w:proofErr w:type="spellEnd"/>
           </w:p>
         </w:tc>
         <w:tc>
@@ -8631,7 +8680,7 @@
           <w:p>
             <w:proofErr w:type="spellStart"/>
             <w:r>
-              <w:t>amenityids</w:t>
+              <w:t>activityids</w:t>
             </w:r>
             <w:proofErr w:type="spellEnd"/>
           </w:p>
@@ -8652,7 +8701,7 @@
           </w:tcPr>
           <w:p>
             <w:r>
-              <w:t>Search criteria Amenity Ids as returned via the facet endpoint.</w:t>
+              <w:t>Search criteria Activity Ids as returned via the facet endpoint.</w:t>
             </w:r>
           </w:p>
         </w:tc>
@@ -8668,7 +8717,7 @@
           <w:p>
             <w:proofErr w:type="spellStart"/>
             <w:r>
-              <w:t>activityids</w:t>
+              <w:t>categoryids</w:t>
             </w:r>
             <w:proofErr w:type="spellEnd"/>
           </w:p>
@@ -8689,7 +8738,7 @@
           </w:tcPr>
           <w:p>
             <w:r>
-              <w:t>Search criteria Activity Ids as returned via the facet endpoint.</w:t>
+              <w:t>Search criteria Category Ids as returned via the facet endpoint.</w:t>
             </w:r>
           </w:p>
         </w:tc>
@@ -8706,7 +8755,7 @@
             <w:proofErr w:type="spellStart"/>
             <w:r>
               <w:lastRenderedPageBreak/>
-              <w:t>categoryids</w:t>
+              <w:t>categorytypeids</w:t>
             </w:r>
             <w:proofErr w:type="spellEnd"/>
           </w:p>
@@ -8727,7 +8776,7 @@
           </w:tcPr>
           <w:p>
             <w:r>
-              <w:t>Search criteria Category Ids as returned via the facet endpoint.</w:t>
+              <w:t>Search criteria Type Ids as returned via the facet endpoint.</w:t>
             </w:r>
           </w:p>
         </w:tc>
@@ -8741,11 +8790,9 @@
             <w:tcW w:w="1755" w:type="dxa"/>
           </w:tcPr>
           <w:p>
-            <w:proofErr w:type="spellStart"/>
-            <w:r>
-              <w:t>categorytypeids</w:t>
-            </w:r>
-            <w:proofErr w:type="spellEnd"/>
+            <w:r>
+              <w:t>regions</w:t>
+            </w:r>
           </w:p>
         </w:tc>
         <w:tc>
@@ -8764,7 +8811,7 @@
           </w:tcPr>
           <w:p>
             <w:r>
-              <w:t>Search criteria Type Ids as returned via the facet endpoint.</w:t>
+              <w:t>Criteria for constraining articles to specific regions.</w:t>
             </w:r>
           </w:p>
         </w:tc>
@@ -8778,9 +8825,11 @@
             <w:tcW w:w="1755" w:type="dxa"/>
           </w:tcPr>
           <w:p>
-            <w:r>
-              <w:t>regions</w:t>
-            </w:r>
+            <w:proofErr w:type="spellStart"/>
+            <w:r>
+              <w:t>addresscity</w:t>
+            </w:r>
+            <w:proofErr w:type="spellEnd"/>
           </w:p>
         </w:tc>
         <w:tc>
@@ -8799,7 +8848,85 @@
           </w:tcPr>
           <w:p>
             <w:r>
-              <w:t>Criteria for constraining articles to specific regions.</w:t>
+              <w:t>Criteria for constraining articles to specific cities.</w:t>
+            </w:r>
+          </w:p>
+          <w:p>
+            <w:r>
+              <w:t xml:space="preserve">e.g. </w:t>
+            </w:r>
+            <w:proofErr w:type="spellStart"/>
+            <w:r>
+              <w:t>addressCity</w:t>
+            </w:r>
+            <w:proofErr w:type="spellEnd"/>
+            <w:r>
+              <w:t>=crowsnest%20pass&amp;addressCity=</w:t>
+            </w:r>
+            <w:proofErr w:type="spellStart"/>
+            <w:r>
+              <w:t>crowsnest</w:t>
+            </w:r>
+            <w:proofErr w:type="spellEnd"/>
+          </w:p>
+          <w:p>
+            <w:r>
+              <w:t>&amp;</w:t>
+            </w:r>
+            <w:proofErr w:type="spellStart"/>
+            <w:r>
+              <w:t>addressCity</w:t>
+            </w:r>
+            <w:proofErr w:type="spellEnd"/>
+            <w:r>
+              <w:t>=</w:t>
+            </w:r>
+            <w:proofErr w:type="spellStart"/>
+            <w:r>
+              <w:t>blairmore&amp;addressCity</w:t>
+            </w:r>
+            <w:proofErr w:type="spellEnd"/>
+            <w:r>
+              <w:t>=</w:t>
+            </w:r>
+            <w:proofErr w:type="spellStart"/>
+            <w:r>
+              <w:t>bellevue</w:t>
+            </w:r>
+            <w:proofErr w:type="spellEnd"/>
+          </w:p>
+          <w:p>
+            <w:r>
+              <w:t>&amp;</w:t>
+            </w:r>
+            <w:proofErr w:type="spellStart"/>
+            <w:r>
+              <w:t>addressCity</w:t>
+            </w:r>
+            <w:proofErr w:type="spellEnd"/>
+            <w:r>
+              <w:t>=</w:t>
+            </w:r>
+            <w:proofErr w:type="spellStart"/>
+            <w:r>
+              <w:t>coleman&amp;addressCity</w:t>
+            </w:r>
+            <w:proofErr w:type="spellEnd"/>
+            <w:r>
+              <w:t>=frank</w:t>
+            </w:r>
+          </w:p>
+          <w:p>
+            <w:r>
+              <w:t>&amp;</w:t>
+            </w:r>
+            <w:proofErr w:type="spellStart"/>
+            <w:r>
+              <w:t>addressCity</w:t>
+            </w:r>
+            <w:proofErr w:type="spellEnd"/>
+            <w:r>
+              <w:t>=hillcrest</w:t>
             </w:r>
           </w:p>
         </w:tc>
@@ -8813,12 +8940,10 @@
             <w:tcW w:w="1755" w:type="dxa"/>
           </w:tcPr>
           <w:p>
-            <w:bookmarkStart w:id="21" w:name="_GoBack"/>
             <w:proofErr w:type="spellStart"/>
             <w:r>
-              <w:t>addresscity</w:t>
-            </w:r>
-            <w:bookmarkEnd w:id="21"/>
+              <w:t>listingids</w:t>
+            </w:r>
             <w:proofErr w:type="spellEnd"/>
           </w:p>
         </w:tc>
@@ -8838,85 +8963,23 @@
           </w:tcPr>
           <w:p>
             <w:r>
-              <w:t>Criteria for constraining articles to specific cities.</w:t>
-            </w:r>
-          </w:p>
-          <w:p>
-            <w:r>
-              <w:t xml:space="preserve">e.g. </w:t>
-            </w:r>
+              <w:t xml:space="preserve">Criteria for constraining articles to specific </w:t>
+            </w:r>
+            <w:r>
+              <w:t xml:space="preserve">Listing </w:t>
+            </w:r>
+            <w:r>
+              <w:t>Ids.</w:t>
+            </w:r>
+          </w:p>
+          <w:p>
             <w:proofErr w:type="spellStart"/>
             <w:r>
-              <w:t>addressCity</w:t>
+              <w:t>listingsids</w:t>
             </w:r>
             <w:proofErr w:type="spellEnd"/>
             <w:r>
-              <w:t>=crowsnest%20pass&amp;addressCity=</w:t>
-            </w:r>
-            <w:proofErr w:type="spellStart"/>
-            <w:r>
-              <w:t>crowsnest</w:t>
-            </w:r>
-            <w:proofErr w:type="spellEnd"/>
-          </w:p>
-          <w:p>
-            <w:r>
-              <w:t>&amp;</w:t>
-            </w:r>
-            <w:proofErr w:type="spellStart"/>
-            <w:r>
-              <w:t>addressCity</w:t>
-            </w:r>
-            <w:proofErr w:type="spellEnd"/>
-            <w:r>
-              <w:t>=</w:t>
-            </w:r>
-            <w:proofErr w:type="spellStart"/>
-            <w:r>
-              <w:t>blairmore&amp;addressCity</w:t>
-            </w:r>
-            <w:proofErr w:type="spellEnd"/>
-            <w:r>
-              <w:t>=</w:t>
-            </w:r>
-            <w:proofErr w:type="spellStart"/>
-            <w:r>
-              <w:t>bellevue</w:t>
-            </w:r>
-            <w:proofErr w:type="spellEnd"/>
-          </w:p>
-          <w:p>
-            <w:r>
-              <w:t>&amp;</w:t>
-            </w:r>
-            <w:proofErr w:type="spellStart"/>
-            <w:r>
-              <w:t>addressCity</w:t>
-            </w:r>
-            <w:proofErr w:type="spellEnd"/>
-            <w:r>
-              <w:t>=</w:t>
-            </w:r>
-            <w:proofErr w:type="spellStart"/>
-            <w:r>
-              <w:t>coleman&amp;addressCity</w:t>
-            </w:r>
-            <w:proofErr w:type="spellEnd"/>
-            <w:r>
-              <w:t>=frank</w:t>
-            </w:r>
-          </w:p>
-          <w:p>
-            <w:r>
-              <w:t>&amp;</w:t>
-            </w:r>
-            <w:proofErr w:type="spellStart"/>
-            <w:r>
-              <w:t>addressCity</w:t>
-            </w:r>
-            <w:proofErr w:type="spellEnd"/>
-            <w:r>
-              <w:t>=hillcrest</w:t>
+              <w:t>=1&amp;listingids=2&amp;listingids=3&amp;listingids=4</w:t>
             </w:r>
           </w:p>
         </w:tc>
@@ -8930,58 +8993,55 @@
             <w:tcW w:w="1755" w:type="dxa"/>
           </w:tcPr>
           <w:p>
+            <w:r>
+              <w:t>radius</w:t>
+            </w:r>
+          </w:p>
+        </w:tc>
+        <w:tc>
+          <w:tcPr>
+            <w:tcW w:w="1440" w:type="dxa"/>
+          </w:tcPr>
+          <w:p>
+            <w:r>
+              <w:t>object</w:t>
+            </w:r>
+          </w:p>
+        </w:tc>
+        <w:tc>
+          <w:tcPr>
+            <w:tcW w:w="5827" w:type="dxa"/>
+          </w:tcPr>
+          <w:p>
+            <w:r>
+              <w:t>Radius criteria for constraining results. Radius point is entered in the format “</w:t>
+            </w:r>
             <w:proofErr w:type="spellStart"/>
             <w:r>
-              <w:t>listingids</w:t>
+              <w:t>latitude,longitude</w:t>
             </w:r>
             <w:proofErr w:type="spellEnd"/>
-          </w:p>
-        </w:tc>
-        <w:tc>
-          <w:tcPr>
-            <w:tcW w:w="1440" w:type="dxa"/>
-          </w:tcPr>
-          <w:p>
-            <w:r>
-              <w:t>string array</w:t>
-            </w:r>
-          </w:p>
-        </w:tc>
-        <w:tc>
-          <w:tcPr>
-            <w:tcW w:w="5827" w:type="dxa"/>
-          </w:tcPr>
-          <w:p>
-            <w:r>
-              <w:t xml:space="preserve">Criteria for constraining articles to specific </w:t>
-            </w:r>
-            <w:r>
-              <w:t xml:space="preserve">Listing </w:t>
-            </w:r>
-            <w:r>
-              <w:t>Ids.</w:t>
-            </w:r>
-          </w:p>
-          <w:p>
+            <w:r>
+              <w:t xml:space="preserve">” ex: </w:t>
+            </w:r>
+            <w:r>
+              <w:t>?</w:t>
+            </w:r>
             <w:proofErr w:type="spellStart"/>
             <w:r>
-              <w:t>listingsids</w:t>
+              <w:t>radius.point</w:t>
             </w:r>
             <w:proofErr w:type="spellEnd"/>
             <w:r>
-              <w:t>=1&amp;listingids=2</w:t>
-            </w:r>
-            <w:r>
-              <w:t>&amp;</w:t>
-            </w:r>
-            <w:r>
-              <w:t>listingids=3</w:t>
-            </w:r>
-            <w:r>
-              <w:t>&amp;</w:t>
-            </w:r>
-            <w:r>
-              <w:t>listingids=4</w:t>
+              <w:t xml:space="preserve">=51.044468384399536,-114.06309406238671&amp; </w:t>
+            </w:r>
+            <w:proofErr w:type="spellStart"/>
+            <w:r>
+              <w:t>radius.distance</w:t>
+            </w:r>
+            <w:proofErr w:type="spellEnd"/>
+            <w:r>
+              <w:t>=1&amp;radius.geographyDistanceUnits=km</w:t>
             </w:r>
           </w:p>
         </w:tc>
@@ -8996,68 +9056,6 @@
           </w:tcPr>
           <w:p>
             <w:r>
-              <w:t>radius</w:t>
-            </w:r>
-          </w:p>
-        </w:tc>
-        <w:tc>
-          <w:tcPr>
-            <w:tcW w:w="1440" w:type="dxa"/>
-          </w:tcPr>
-          <w:p>
-            <w:r>
-              <w:t>object</w:t>
-            </w:r>
-          </w:p>
-        </w:tc>
-        <w:tc>
-          <w:tcPr>
-            <w:tcW w:w="5827" w:type="dxa"/>
-          </w:tcPr>
-          <w:p>
-            <w:r>
-              <w:t>Radius criteria for constraining results. Radius point is entered in the format “</w:t>
-            </w:r>
-            <w:proofErr w:type="spellStart"/>
-            <w:r>
-              <w:t>latitude,longitude</w:t>
-            </w:r>
-            <w:proofErr w:type="spellEnd"/>
-            <w:r>
-              <w:t xml:space="preserve">” ex: </w:t>
-            </w:r>
-            <w:r>
-              <w:t>?</w:t>
-            </w:r>
-            <w:proofErr w:type="spellStart"/>
-            <w:r>
-              <w:t>radius.point</w:t>
-            </w:r>
-            <w:proofErr w:type="spellEnd"/>
-            <w:r>
-              <w:t xml:space="preserve">=51.044468384399536,-114.06309406238671&amp; </w:t>
-            </w:r>
-            <w:proofErr w:type="spellStart"/>
-            <w:r>
-              <w:t>radius.distance</w:t>
-            </w:r>
-            <w:proofErr w:type="spellEnd"/>
-            <w:r>
-              <w:t>=1&amp;radius.geographyDistanceUnits=km</w:t>
-            </w:r>
-          </w:p>
-        </w:tc>
-      </w:tr>
-      <w:tr>
-        <w:trPr>
-          <w:trHeight w:val="289"/>
-        </w:trPr>
-        <w:tc>
-          <w:tcPr>
-            <w:tcW w:w="1755" w:type="dxa"/>
-          </w:tcPr>
-          <w:p>
-            <w:r>
               <w:t>polygon</w:t>
             </w:r>
           </w:p>
@@ -9129,11 +9127,11 @@
           <w:numId w:val="8"/>
         </w:numPr>
       </w:pPr>
-      <w:bookmarkStart w:id="22" w:name="_Toc500829445"/>
+      <w:bookmarkStart w:id="21" w:name="_Toc500829445"/>
       <w:r>
         <w:t>Articles by Keys</w:t>
       </w:r>
-      <w:bookmarkEnd w:id="22"/>
+      <w:bookmarkEnd w:id="21"/>
     </w:p>
     <w:p>
       <w:pPr>
@@ -9419,12 +9417,12 @@
           <w:numId w:val="8"/>
         </w:numPr>
       </w:pPr>
-      <w:bookmarkStart w:id="23" w:name="_Toc500829446"/>
+      <w:bookmarkStart w:id="22" w:name="_Toc500829446"/>
       <w:r>
         <w:lastRenderedPageBreak/>
         <w:t>Offers by ID</w:t>
       </w:r>
-      <w:bookmarkEnd w:id="23"/>
+      <w:bookmarkEnd w:id="22"/>
     </w:p>
     <w:p>
       <w:pPr>
@@ -10142,11 +10140,11 @@
           <w:numId w:val="8"/>
         </w:numPr>
       </w:pPr>
-      <w:bookmarkStart w:id="24" w:name="_Toc500829447"/>
+      <w:bookmarkStart w:id="23" w:name="_Toc500829447"/>
       <w:r>
         <w:t>Offers by Query</w:t>
       </w:r>
-      <w:bookmarkEnd w:id="24"/>
+      <w:bookmarkEnd w:id="23"/>
     </w:p>
     <w:p>
       <w:pPr>
@@ -10403,11 +10401,9 @@
             <w:tcW w:w="1440" w:type="dxa"/>
           </w:tcPr>
           <w:p>
-            <w:proofErr w:type="spellStart"/>
             <w:r>
               <w:t>int</w:t>
             </w:r>
-            <w:proofErr w:type="spellEnd"/>
           </w:p>
         </w:tc>
         <w:tc>
@@ -10440,11 +10436,9 @@
             <w:tcW w:w="1440" w:type="dxa"/>
           </w:tcPr>
           <w:p>
-            <w:proofErr w:type="spellStart"/>
             <w:r>
               <w:t>int</w:t>
             </w:r>
-            <w:proofErr w:type="spellEnd"/>
           </w:p>
         </w:tc>
         <w:tc>
@@ -10579,80 +10573,8 @@
             <w:tcW w:w="1755" w:type="dxa"/>
           </w:tcPr>
           <w:p>
-            <w:proofErr w:type="spellStart"/>
-            <w:r>
-              <w:t>categoryids</w:t>
-            </w:r>
-            <w:proofErr w:type="spellEnd"/>
-          </w:p>
-        </w:tc>
-        <w:tc>
-          <w:tcPr>
-            <w:tcW w:w="1440" w:type="dxa"/>
-          </w:tcPr>
-          <w:p>
-            <w:r>
-              <w:t>string array</w:t>
-            </w:r>
-          </w:p>
-        </w:tc>
-        <w:tc>
-          <w:tcPr>
-            <w:tcW w:w="5827" w:type="dxa"/>
-          </w:tcPr>
-          <w:p>
-            <w:r>
-              <w:t>Search criteria Category Ids as returned via the facet endpoint.</w:t>
-            </w:r>
-          </w:p>
-        </w:tc>
-      </w:tr>
-      <w:tr>
-        <w:trPr>
-          <w:trHeight w:val="289"/>
-        </w:trPr>
-        <w:tc>
-          <w:tcPr>
-            <w:tcW w:w="1755" w:type="dxa"/>
-          </w:tcPr>
-          <w:p>
-            <w:proofErr w:type="spellStart"/>
-            <w:r>
-              <w:t>categorytypeids</w:t>
-            </w:r>
-            <w:proofErr w:type="spellEnd"/>
-          </w:p>
-        </w:tc>
-        <w:tc>
-          <w:tcPr>
-            <w:tcW w:w="1440" w:type="dxa"/>
-          </w:tcPr>
-          <w:p>
-            <w:r>
-              <w:t>string array</w:t>
-            </w:r>
-          </w:p>
-        </w:tc>
-        <w:tc>
-          <w:tcPr>
-            <w:tcW w:w="5827" w:type="dxa"/>
-          </w:tcPr>
-          <w:p>
-            <w:r>
-              <w:t>Search criteria Type Ids as returned via the facet endpoint.</w:t>
-            </w:r>
-          </w:p>
-        </w:tc>
-      </w:tr>
-      <w:tr>
-        <w:trPr>
-          <w:trHeight w:val="289"/>
-        </w:trPr>
-        <w:tc>
-          <w:tcPr>
-            <w:tcW w:w="1755" w:type="dxa"/>
-          </w:tcPr>
-          <w:p>
+            <w:bookmarkStart w:id="24" w:name="_GoBack"/>
+            <w:bookmarkEnd w:id="24"/>
             <w:r>
               <w:t>regions</w:t>
             </w:r>
@@ -11373,25 +11295,25 @@
         <w:ind w:left="360" w:firstLine="360"/>
       </w:pPr>
       <w:r>
+        <w:t>{Offer 2},</w:t>
+      </w:r>
+    </w:p>
+    <w:p>
+      <w:pPr>
+        <w:shd w:val="clear" w:color="auto" w:fill="E7E6E6" w:themeFill="background2"/>
+        <w:ind w:left="360" w:firstLine="360"/>
+      </w:pPr>
+      <w:r>
+        <w:t>…</w:t>
+      </w:r>
+    </w:p>
+    <w:p>
+      <w:pPr>
+        <w:shd w:val="clear" w:color="auto" w:fill="E7E6E6" w:themeFill="background2"/>
+        <w:ind w:left="360" w:firstLine="360"/>
+      </w:pPr>
+      <w:r>
         <w:lastRenderedPageBreak/>
-        <w:t>{Offer 2},</w:t>
-      </w:r>
-    </w:p>
-    <w:p>
-      <w:pPr>
-        <w:shd w:val="clear" w:color="auto" w:fill="E7E6E6" w:themeFill="background2"/>
-        <w:ind w:left="360" w:firstLine="360"/>
-      </w:pPr>
-      <w:r>
-        <w:t>…</w:t>
-      </w:r>
-    </w:p>
-    <w:p>
-      <w:pPr>
-        <w:shd w:val="clear" w:color="auto" w:fill="E7E6E6" w:themeFill="background2"/>
-        <w:ind w:left="360" w:firstLine="360"/>
-      </w:pPr>
-      <w:r>
         <w:t>{Offer N}</w:t>
       </w:r>
     </w:p>
@@ -11811,19 +11733,16 @@
       </w:r>
       <w:proofErr w:type="spellEnd"/>
       <w:r>
-        <w:t xml:space="preserve">, The Price is $3495, And includes Honda CB500X 'Adventure' By Rally Raid UK, insurance (although Not Travel insurance) Food, fuel, accommodation, camping gear, expedition </w:t>
-      </w:r>
+        <w:t>, The Price is $3495, And includes Honda CB500X 'Adventure' By Rally Raid UK, insurance (although Not Travel insurance) Food, fuel, accommodation, camping gear, expedition supplies, luggage, portage, and support truck (where necessary). For more information call one of our Travel Consultants now at 1-403-846-7576",</w:t>
+      </w:r>
+    </w:p>
+    <w:p>
+      <w:pPr>
+        <w:shd w:val="clear" w:color="auto" w:fill="E7E6E6" w:themeFill="background2"/>
+        <w:ind w:left="360"/>
+      </w:pPr>
       <w:r>
         <w:lastRenderedPageBreak/>
-        <w:t>supplies, luggage, portage, and support truck (where necessary). For more information call one of our Travel Consultants now at 1-403-846-7576",</w:t>
-      </w:r>
-    </w:p>
-    <w:p>
-      <w:pPr>
-        <w:shd w:val="clear" w:color="auto" w:fill="E7E6E6" w:themeFill="background2"/>
-        <w:ind w:left="360"/>
-      </w:pPr>
-      <w:r>
         <w:t xml:space="preserve">    "</w:t>
       </w:r>
       <w:proofErr w:type="spellStart"/>
@@ -12130,15 +12049,60 @@
         <w:ind w:firstLine="720"/>
       </w:pPr>
       <w:r>
+        <w:t>“</w:t>
+      </w:r>
+      <w:proofErr w:type="spellStart"/>
+      <w:r>
+        <w:t>name”:</w:t>
+      </w:r>
+      <w:r>
+        <w:t>"Unique</w:t>
+      </w:r>
+      <w:proofErr w:type="spellEnd"/>
+      <w:r>
+        <w:t xml:space="preserve"> Stays"</w:t>
+      </w:r>
+    </w:p>
+    <w:p>
+      <w:pPr>
+        <w:shd w:val="clear" w:color="auto" w:fill="E7E6E6" w:themeFill="background2"/>
+      </w:pPr>
+      <w:r>
         <w:lastRenderedPageBreak/>
+        <w:t xml:space="preserve">        }</w:t>
+      </w:r>
+      <w:r>
+        <w:t>,</w:t>
+      </w:r>
+    </w:p>
+    <w:p>
+      <w:pPr>
+        <w:shd w:val="clear" w:color="auto" w:fill="E7E6E6" w:themeFill="background2"/>
+      </w:pPr>
+      <w:r>
+        <w:t xml:space="preserve">        {</w:t>
+      </w:r>
+    </w:p>
+    <w:p>
+      <w:pPr>
+        <w:shd w:val="clear" w:color="auto" w:fill="E7E6E6" w:themeFill="background2"/>
+        <w:ind w:firstLine="720"/>
+      </w:pPr>
+      <w:r>
+        <w:t>“id”:”8”,</w:t>
+      </w:r>
+    </w:p>
+    <w:p>
+      <w:pPr>
+        <w:shd w:val="clear" w:color="auto" w:fill="E7E6E6" w:themeFill="background2"/>
+        <w:ind w:firstLine="720"/>
+      </w:pPr>
+      <w:r>
         <w:t>“</w:t>
       </w:r>
       <w:proofErr w:type="spellStart"/>
       <w:r>
-        <w:t>name”:</w:t>
-      </w:r>
-      <w:r>
-        <w:t>"Unique</w:t>
+        <w:t>name”:"Unique</w:t>
       </w:r>
       <w:proofErr w:type="spellEnd"/>
       <w:r>
@@ -12150,10 +12114,206 @@
         <w:shd w:val="clear" w:color="auto" w:fill="E7E6E6" w:themeFill="background2"/>
       </w:pPr>
       <w:r>
+        <w:t xml:space="preserve">        },</w:t>
+      </w:r>
+    </w:p>
+    <w:p>
+      <w:pPr>
+        <w:shd w:val="clear" w:color="auto" w:fill="E7E6E6" w:themeFill="background2"/>
+      </w:pPr>
+      <w:r>
+        <w:t xml:space="preserve">        {</w:t>
+      </w:r>
+    </w:p>
+    <w:p>
+      <w:pPr>
+        <w:shd w:val="clear" w:color="auto" w:fill="E7E6E6" w:themeFill="background2"/>
+        <w:ind w:firstLine="720"/>
+      </w:pPr>
+      <w:r>
+        <w:t>“id”:”6”,</w:t>
+      </w:r>
+    </w:p>
+    <w:p>
+      <w:pPr>
+        <w:shd w:val="clear" w:color="auto" w:fill="E7E6E6" w:themeFill="background2"/>
+        <w:ind w:firstLine="720"/>
+      </w:pPr>
+      <w:r>
+        <w:t>“name”:"</w:t>
+      </w:r>
+      <w:r>
+        <w:t xml:space="preserve"> </w:t>
+      </w:r>
+      <w:proofErr w:type="spellStart"/>
+      <w:r>
+        <w:t>ATVing</w:t>
+      </w:r>
+      <w:proofErr w:type="spellEnd"/>
+      <w:r>
+        <w:t xml:space="preserve"> "</w:t>
+      </w:r>
+    </w:p>
+    <w:p>
+      <w:pPr>
+        <w:shd w:val="clear" w:color="auto" w:fill="E7E6E6" w:themeFill="background2"/>
+      </w:pPr>
+      <w:r>
+        <w:t xml:space="preserve">        },</w:t>
+      </w:r>
+    </w:p>
+    <w:p>
+      <w:pPr>
+        <w:shd w:val="clear" w:color="auto" w:fill="E7E6E6" w:themeFill="background2"/>
+      </w:pPr>
+      <w:r>
+        <w:t xml:space="preserve">        {</w:t>
+      </w:r>
+    </w:p>
+    <w:p>
+      <w:pPr>
+        <w:shd w:val="clear" w:color="auto" w:fill="E7E6E6" w:themeFill="background2"/>
+        <w:ind w:firstLine="720"/>
+      </w:pPr>
+      <w:r>
+        <w:t>“id”:”11”,</w:t>
+      </w:r>
+    </w:p>
+    <w:p>
+      <w:pPr>
+        <w:shd w:val="clear" w:color="auto" w:fill="E7E6E6" w:themeFill="background2"/>
+        <w:ind w:firstLine="720"/>
+      </w:pPr>
+      <w:r>
+        <w:t>“name”:"</w:t>
+      </w:r>
+      <w:r>
+        <w:t xml:space="preserve"> </w:t>
+      </w:r>
+      <w:r>
+        <w:t>Camping "</w:t>
+      </w:r>
+    </w:p>
+    <w:p>
+      <w:pPr>
+        <w:shd w:val="clear" w:color="auto" w:fill="E7E6E6" w:themeFill="background2"/>
+      </w:pPr>
+      <w:r>
+        <w:t xml:space="preserve">        },</w:t>
+      </w:r>
+    </w:p>
+    <w:p>
+      <w:pPr>
+        <w:shd w:val="clear" w:color="auto" w:fill="E7E6E6" w:themeFill="background2"/>
+      </w:pPr>
+      <w:r>
+        <w:t xml:space="preserve">        {</w:t>
+      </w:r>
+    </w:p>
+    <w:p>
+      <w:pPr>
+        <w:shd w:val="clear" w:color="auto" w:fill="E7E6E6" w:themeFill="background2"/>
+        <w:ind w:firstLine="720"/>
+      </w:pPr>
+      <w:r>
+        <w:t>“id”:”</w:t>
+      </w:r>
+      <w:r>
+        <w:t>9</w:t>
+      </w:r>
+      <w:r>
+        <w:t>”,</w:t>
+      </w:r>
+    </w:p>
+    <w:p>
+      <w:pPr>
+        <w:shd w:val="clear" w:color="auto" w:fill="E7E6E6" w:themeFill="background2"/>
+        <w:ind w:firstLine="720"/>
+      </w:pPr>
+      <w:r>
+        <w:t>“name”:"</w:t>
+      </w:r>
+      <w:r>
+        <w:t xml:space="preserve"> </w:t>
+      </w:r>
+      <w:r>
+        <w:t>Tent "</w:t>
+      </w:r>
+    </w:p>
+    <w:p>
+      <w:pPr>
+        <w:shd w:val="clear" w:color="auto" w:fill="E7E6E6" w:themeFill="background2"/>
+      </w:pPr>
+      <w:r>
+        <w:t xml:space="preserve">        },</w:t>
+      </w:r>
+    </w:p>
+    <w:p>
+      <w:pPr>
+        <w:shd w:val="clear" w:color="auto" w:fill="E7E6E6" w:themeFill="background2"/>
+      </w:pPr>
+      <w:r>
+        <w:t xml:space="preserve">        {</w:t>
+      </w:r>
+    </w:p>
+    <w:p>
+      <w:pPr>
+        <w:shd w:val="clear" w:color="auto" w:fill="E7E6E6" w:themeFill="background2"/>
+        <w:ind w:firstLine="720"/>
+      </w:pPr>
+      <w:r>
+        <w:t>“id”:”10”,</w:t>
+      </w:r>
+    </w:p>
+    <w:p>
+      <w:pPr>
+        <w:shd w:val="clear" w:color="auto" w:fill="E7E6E6" w:themeFill="background2"/>
+        <w:ind w:firstLine="720"/>
+      </w:pPr>
+      <w:r>
+        <w:t>“name”:"</w:t>
+      </w:r>
+      <w:r>
+        <w:t xml:space="preserve"> </w:t>
+      </w:r>
+      <w:r>
+        <w:t>Sightseeing Tours "</w:t>
+      </w:r>
+    </w:p>
+    <w:p>
+      <w:pPr>
+        <w:shd w:val="clear" w:color="auto" w:fill="E7E6E6" w:themeFill="background2"/>
+      </w:pPr>
+      <w:r>
         <w:t xml:space="preserve">        }</w:t>
       </w:r>
       <w:r>
-        <w:t>,</w:t>
+        <w:t xml:space="preserve"> </w:t>
+      </w:r>
+      <w:r>
+        <w:t xml:space="preserve">      </w:t>
+      </w:r>
+    </w:p>
+    <w:p>
+      <w:pPr>
+        <w:shd w:val="clear" w:color="auto" w:fill="E7E6E6" w:themeFill="background2"/>
+      </w:pPr>
+      <w:r>
+        <w:t xml:space="preserve">    ],</w:t>
+      </w:r>
+    </w:p>
+    <w:p>
+      <w:pPr>
+        <w:shd w:val="clear" w:color="auto" w:fill="E7E6E6" w:themeFill="background2"/>
+      </w:pPr>
+      <w:r>
+        <w:t xml:space="preserve">    "</w:t>
+      </w:r>
+      <w:r>
+        <w:t>amenities</w:t>
+      </w:r>
+      <w:r>
+        <w:t>": [</w:t>
       </w:r>
     </w:p>
     <w:p>
@@ -12170,7 +12330,7 @@
         <w:ind w:firstLine="720"/>
       </w:pPr>
       <w:r>
-        <w:t>“id”:”8”,</w:t>
+        <w:t>“id”:”1”,</w:t>
       </w:r>
     </w:p>
     <w:p>
@@ -12179,23 +12339,21 @@
         <w:ind w:firstLine="720"/>
       </w:pPr>
       <w:r>
-        <w:t>“</w:t>
-      </w:r>
-      <w:proofErr w:type="spellStart"/>
-      <w:r>
-        <w:t>name”:"Unique</w:t>
-      </w:r>
-      <w:proofErr w:type="spellEnd"/>
-      <w:r>
-        <w:t xml:space="preserve"> Stays"</w:t>
-      </w:r>
-    </w:p>
-    <w:p>
-      <w:pPr>
-        <w:shd w:val="clear" w:color="auto" w:fill="E7E6E6" w:themeFill="background2"/>
-      </w:pPr>
-      <w:r>
-        <w:t xml:space="preserve">        },</w:t>
+        <w:t>“name”:</w:t>
+      </w:r>
+      <w:r>
+        <w:t xml:space="preserve"> </w:t>
+      </w:r>
+      <w:r>
+        <w:t>"Camping - Group"</w:t>
+      </w:r>
+    </w:p>
+    <w:p>
+      <w:pPr>
+        <w:shd w:val="clear" w:color="auto" w:fill="E7E6E6" w:themeFill="background2"/>
+      </w:pPr>
+      <w:r>
+        <w:t xml:space="preserve">        } ,</w:t>
       </w:r>
     </w:p>
     <w:p>
@@ -12212,7 +12370,7 @@
         <w:ind w:firstLine="720"/>
       </w:pPr>
       <w:r>
-        <w:t>“id”:”6”,</w:t>
+        <w:t>“id”:”3”,</w:t>
       </w:r>
     </w:p>
     <w:p>
@@ -12221,246 +12379,7 @@
         <w:ind w:firstLine="720"/>
       </w:pPr>
       <w:r>
-        <w:t>“name”:"</w:t>
-      </w:r>
-      <w:r>
-        <w:t xml:space="preserve"> </w:t>
-      </w:r>
-      <w:proofErr w:type="spellStart"/>
-      <w:r>
-        <w:t>ATVing</w:t>
-      </w:r>
-      <w:proofErr w:type="spellEnd"/>
-      <w:r>
-        <w:t xml:space="preserve"> "</w:t>
-      </w:r>
-    </w:p>
-    <w:p>
-      <w:pPr>
-        <w:shd w:val="clear" w:color="auto" w:fill="E7E6E6" w:themeFill="background2"/>
-      </w:pPr>
-      <w:r>
-        <w:t xml:space="preserve">        },</w:t>
-      </w:r>
-    </w:p>
-    <w:p>
-      <w:pPr>
-        <w:shd w:val="clear" w:color="auto" w:fill="E7E6E6" w:themeFill="background2"/>
-      </w:pPr>
-      <w:r>
-        <w:t xml:space="preserve">        {</w:t>
-      </w:r>
-    </w:p>
-    <w:p>
-      <w:pPr>
-        <w:shd w:val="clear" w:color="auto" w:fill="E7E6E6" w:themeFill="background2"/>
-        <w:ind w:firstLine="720"/>
-      </w:pPr>
-      <w:r>
-        <w:t>“id”:”11”,</w:t>
-      </w:r>
-    </w:p>
-    <w:p>
-      <w:pPr>
-        <w:shd w:val="clear" w:color="auto" w:fill="E7E6E6" w:themeFill="background2"/>
-        <w:ind w:firstLine="720"/>
-      </w:pPr>
-      <w:r>
-        <w:t>“name”:"</w:t>
-      </w:r>
-      <w:r>
-        <w:t xml:space="preserve"> </w:t>
-      </w:r>
-      <w:r>
-        <w:t>Camping "</w:t>
-      </w:r>
-    </w:p>
-    <w:p>
-      <w:pPr>
-        <w:shd w:val="clear" w:color="auto" w:fill="E7E6E6" w:themeFill="background2"/>
-      </w:pPr>
-      <w:r>
-        <w:t xml:space="preserve">        },</w:t>
-      </w:r>
-    </w:p>
-    <w:p>
-      <w:pPr>
-        <w:shd w:val="clear" w:color="auto" w:fill="E7E6E6" w:themeFill="background2"/>
-      </w:pPr>
-      <w:r>
-        <w:t xml:space="preserve">        {</w:t>
-      </w:r>
-    </w:p>
-    <w:p>
-      <w:pPr>
-        <w:shd w:val="clear" w:color="auto" w:fill="E7E6E6" w:themeFill="background2"/>
-        <w:ind w:firstLine="720"/>
-      </w:pPr>
-      <w:r>
-        <w:t>“id”:”</w:t>
-      </w:r>
-      <w:r>
-        <w:t>9</w:t>
-      </w:r>
-      <w:r>
-        <w:t>”,</w:t>
-      </w:r>
-    </w:p>
-    <w:p>
-      <w:pPr>
-        <w:shd w:val="clear" w:color="auto" w:fill="E7E6E6" w:themeFill="background2"/>
-        <w:ind w:firstLine="720"/>
-      </w:pPr>
-      <w:r>
-        <w:t>“name”:"</w:t>
-      </w:r>
-      <w:r>
-        <w:t xml:space="preserve"> </w:t>
-      </w:r>
-      <w:r>
-        <w:t>Tent "</w:t>
-      </w:r>
-    </w:p>
-    <w:p>
-      <w:pPr>
-        <w:shd w:val="clear" w:color="auto" w:fill="E7E6E6" w:themeFill="background2"/>
-      </w:pPr>
-      <w:r>
-        <w:t xml:space="preserve">        },</w:t>
-      </w:r>
-    </w:p>
-    <w:p>
-      <w:pPr>
-        <w:shd w:val="clear" w:color="auto" w:fill="E7E6E6" w:themeFill="background2"/>
-      </w:pPr>
-      <w:r>
-        <w:t xml:space="preserve">        {</w:t>
-      </w:r>
-    </w:p>
-    <w:p>
-      <w:pPr>
-        <w:shd w:val="clear" w:color="auto" w:fill="E7E6E6" w:themeFill="background2"/>
-        <w:ind w:firstLine="720"/>
-      </w:pPr>
-      <w:r>
-        <w:t>“id”:”10”,</w:t>
-      </w:r>
-    </w:p>
-    <w:p>
-      <w:pPr>
-        <w:shd w:val="clear" w:color="auto" w:fill="E7E6E6" w:themeFill="background2"/>
-        <w:ind w:firstLine="720"/>
-      </w:pPr>
-      <w:r>
-        <w:t>“name”:"</w:t>
-      </w:r>
-      <w:r>
-        <w:t xml:space="preserve"> </w:t>
-      </w:r>
-      <w:r>
-        <w:t>Sightseeing Tours "</w:t>
-      </w:r>
-    </w:p>
-    <w:p>
-      <w:pPr>
-        <w:shd w:val="clear" w:color="auto" w:fill="E7E6E6" w:themeFill="background2"/>
-      </w:pPr>
-      <w:r>
-        <w:t xml:space="preserve">        }</w:t>
-      </w:r>
-      <w:r>
-        <w:t xml:space="preserve"> </w:t>
-      </w:r>
-      <w:r>
-        <w:t xml:space="preserve">      </w:t>
-      </w:r>
-    </w:p>
-    <w:p>
-      <w:pPr>
-        <w:shd w:val="clear" w:color="auto" w:fill="E7E6E6" w:themeFill="background2"/>
-      </w:pPr>
-      <w:r>
-        <w:t xml:space="preserve">    ],</w:t>
-      </w:r>
-    </w:p>
-    <w:p>
-      <w:pPr>
-        <w:shd w:val="clear" w:color="auto" w:fill="E7E6E6" w:themeFill="background2"/>
-      </w:pPr>
-      <w:r>
-        <w:t xml:space="preserve">    "</w:t>
-      </w:r>
-      <w:r>
-        <w:t>amenities</w:t>
-      </w:r>
-      <w:r>
-        <w:t>": [</w:t>
-      </w:r>
-    </w:p>
-    <w:p>
-      <w:pPr>
-        <w:shd w:val="clear" w:color="auto" w:fill="E7E6E6" w:themeFill="background2"/>
-      </w:pPr>
-      <w:r>
-        <w:t xml:space="preserve">        {</w:t>
-      </w:r>
-    </w:p>
-    <w:p>
-      <w:pPr>
-        <w:shd w:val="clear" w:color="auto" w:fill="E7E6E6" w:themeFill="background2"/>
-        <w:ind w:firstLine="720"/>
-      </w:pPr>
-      <w:r>
-        <w:t>“id”:”1”,</w:t>
-      </w:r>
-    </w:p>
-    <w:p>
-      <w:pPr>
-        <w:shd w:val="clear" w:color="auto" w:fill="E7E6E6" w:themeFill="background2"/>
-        <w:ind w:firstLine="720"/>
-      </w:pPr>
-      <w:r>
-        <w:t>“name”:</w:t>
-      </w:r>
-      <w:r>
-        <w:t xml:space="preserve"> </w:t>
-      </w:r>
-      <w:r>
-        <w:t>"Camping - Group"</w:t>
-      </w:r>
-    </w:p>
-    <w:p>
-      <w:pPr>
-        <w:shd w:val="clear" w:color="auto" w:fill="E7E6E6" w:themeFill="background2"/>
-      </w:pPr>
-      <w:r>
-        <w:t xml:space="preserve">        } ,</w:t>
-      </w:r>
-    </w:p>
-    <w:p>
-      <w:pPr>
-        <w:shd w:val="clear" w:color="auto" w:fill="E7E6E6" w:themeFill="background2"/>
-      </w:pPr>
-      <w:r>
-        <w:t xml:space="preserve">        {</w:t>
-      </w:r>
-    </w:p>
-    <w:p>
-      <w:pPr>
-        <w:shd w:val="clear" w:color="auto" w:fill="E7E6E6" w:themeFill="background2"/>
-        <w:ind w:firstLine="720"/>
-      </w:pPr>
-      <w:r>
         <w:lastRenderedPageBreak/>
-        <w:t>“id”:”3”,</w:t>
-      </w:r>
-    </w:p>
-    <w:p>
-      <w:pPr>
-        <w:shd w:val="clear" w:color="auto" w:fill="E7E6E6" w:themeFill="background2"/>
-        <w:ind w:firstLine="720"/>
-      </w:pPr>
-      <w:r>
         <w:t>“name”:</w:t>
       </w:r>
       <w:r>
@@ -12738,40 +12657,184 @@
         <w:shd w:val="clear" w:color="auto" w:fill="E7E6E6" w:themeFill="background2"/>
       </w:pPr>
       <w:r>
+        <w:t xml:space="preserve">        {</w:t>
+      </w:r>
+    </w:p>
+    <w:p>
+      <w:pPr>
+        <w:shd w:val="clear" w:color="auto" w:fill="E7E6E6" w:themeFill="background2"/>
+        <w:ind w:firstLine="720"/>
+      </w:pPr>
+      <w:r>
         <w:lastRenderedPageBreak/>
+        <w:t>“id”:”64”,</w:t>
+      </w:r>
+    </w:p>
+    <w:p>
+      <w:pPr>
+        <w:shd w:val="clear" w:color="auto" w:fill="E7E6E6" w:themeFill="background2"/>
+        <w:ind w:firstLine="720"/>
+      </w:pPr>
+      <w:r>
+        <w:t>“name”:</w:t>
+      </w:r>
+      <w:r>
+        <w:t xml:space="preserve"> </w:t>
+      </w:r>
+      <w:r>
+        <w:t>"Arts &amp; Performing Arts"</w:t>
+      </w:r>
+    </w:p>
+    <w:p>
+      <w:pPr>
+        <w:shd w:val="clear" w:color="auto" w:fill="E7E6E6" w:themeFill="background2"/>
+      </w:pPr>
+      <w:r>
+        <w:t xml:space="preserve">        } </w:t>
+      </w:r>
+    </w:p>
+    <w:p>
+      <w:pPr>
+        <w:shd w:val="clear" w:color="auto" w:fill="E7E6E6" w:themeFill="background2"/>
+      </w:pPr>
+      <w:r>
+        <w:t xml:space="preserve">    ],</w:t>
+      </w:r>
+    </w:p>
+    <w:p>
+      <w:pPr>
+        <w:shd w:val="clear" w:color="auto" w:fill="E7E6E6" w:themeFill="background2"/>
+      </w:pPr>
+      <w:r>
+        <w:t xml:space="preserve">    "</w:t>
+      </w:r>
+      <w:proofErr w:type="spellStart"/>
+      <w:r>
+        <w:t>webSites</w:t>
+      </w:r>
+      <w:proofErr w:type="spellEnd"/>
+      <w:r>
+        <w:t>": [</w:t>
+      </w:r>
+    </w:p>
+    <w:p>
+      <w:pPr>
+        <w:shd w:val="clear" w:color="auto" w:fill="E7E6E6" w:themeFill="background2"/>
+      </w:pPr>
+      <w:r>
         <w:t xml:space="preserve">        {</w:t>
       </w:r>
     </w:p>
     <w:p>
       <w:pPr>
         <w:shd w:val="clear" w:color="auto" w:fill="E7E6E6" w:themeFill="background2"/>
-        <w:ind w:firstLine="720"/>
-      </w:pPr>
-      <w:r>
-        <w:t>“id”:”64”,</w:t>
-      </w:r>
-    </w:p>
-    <w:p>
-      <w:pPr>
-        <w:shd w:val="clear" w:color="auto" w:fill="E7E6E6" w:themeFill="background2"/>
-        <w:ind w:firstLine="720"/>
-      </w:pPr>
-      <w:r>
-        <w:t>“name”:</w:t>
-      </w:r>
-      <w:r>
-        <w:t xml:space="preserve"> </w:t>
-      </w:r>
-      <w:r>
-        <w:t>"Arts &amp; Performing Arts"</w:t>
-      </w:r>
-    </w:p>
-    <w:p>
-      <w:pPr>
-        <w:shd w:val="clear" w:color="auto" w:fill="E7E6E6" w:themeFill="background2"/>
-      </w:pPr>
-      <w:r>
-        <w:t xml:space="preserve">        } </w:t>
+      </w:pPr>
+      <w:r>
+        <w:t xml:space="preserve">            "type": "Facebook",</w:t>
+      </w:r>
+    </w:p>
+    <w:p>
+      <w:pPr>
+        <w:shd w:val="clear" w:color="auto" w:fill="E7E6E6" w:themeFill="background2"/>
+      </w:pPr>
+      <w:r>
+        <w:t xml:space="preserve">            "</w:t>
+      </w:r>
+      <w:proofErr w:type="spellStart"/>
+      <w:r>
+        <w:t>url</w:t>
+      </w:r>
+      <w:proofErr w:type="spellEnd"/>
+      <w:r>
+        <w:t>": "//tadevwatrackingapi.azurewebsites.net/site?id=9BnHDg5JppaqAgbkz9OZmiAG%2b2zkOY2opp9bYwQzN6Ruc09r4Tuc1jtizCXS4OQGJuy4D0i1MUIdsDD0rfLyA%2bNxj6U%2fudRlnINkcgP%2f1xPXiqKyD87siBiDKRVAsoZ1"</w:t>
+      </w:r>
+    </w:p>
+    <w:p>
+      <w:pPr>
+        <w:shd w:val="clear" w:color="auto" w:fill="E7E6E6" w:themeFill="background2"/>
+      </w:pPr>
+      <w:r>
+        <w:t xml:space="preserve">        },</w:t>
+      </w:r>
+    </w:p>
+    <w:p>
+      <w:pPr>
+        <w:shd w:val="clear" w:color="auto" w:fill="E7E6E6" w:themeFill="background2"/>
+      </w:pPr>
+      <w:r>
+        <w:t xml:space="preserve">        {</w:t>
+      </w:r>
+    </w:p>
+    <w:p>
+      <w:pPr>
+        <w:shd w:val="clear" w:color="auto" w:fill="E7E6E6" w:themeFill="background2"/>
+      </w:pPr>
+      <w:r>
+        <w:t xml:space="preserve">            "type": "Instagram",</w:t>
+      </w:r>
+    </w:p>
+    <w:p>
+      <w:pPr>
+        <w:shd w:val="clear" w:color="auto" w:fill="E7E6E6" w:themeFill="background2"/>
+      </w:pPr>
+      <w:r>
+        <w:t xml:space="preserve">            "</w:t>
+      </w:r>
+      <w:proofErr w:type="spellStart"/>
+      <w:r>
+        <w:t>url</w:t>
+      </w:r>
+      <w:proofErr w:type="spellEnd"/>
+      <w:r>
+        <w:t>": "//tadevwatrackingapi.azurewebsites.net/site?id=9BnHDg5JppaqAgbkz9OZmocWXs4py3GLDH%2fnE2iOoDH6jA%2bTgeor4g4RjMIRMJMrRoSHNBQKmUCj3wY8C2ByFKWj%2fRoEtLPvMHKWK21NzfT0ja7OA8pkW1AfzNEwlO5RakNS47UbFKQiy88As9%2f16Q%3d%3d"</w:t>
+      </w:r>
+    </w:p>
+    <w:p>
+      <w:pPr>
+        <w:shd w:val="clear" w:color="auto" w:fill="E7E6E6" w:themeFill="background2"/>
+      </w:pPr>
+      <w:r>
+        <w:t xml:space="preserve">        },</w:t>
+      </w:r>
+    </w:p>
+    <w:p>
+      <w:pPr>
+        <w:shd w:val="clear" w:color="auto" w:fill="E7E6E6" w:themeFill="background2"/>
+      </w:pPr>
+      <w:r>
+        <w:t xml:space="preserve">        {</w:t>
+      </w:r>
+    </w:p>
+    <w:p>
+      <w:pPr>
+        <w:shd w:val="clear" w:color="auto" w:fill="E7E6E6" w:themeFill="background2"/>
+      </w:pPr>
+      <w:r>
+        <w:t xml:space="preserve">            "type": "Twitter",</w:t>
+      </w:r>
+    </w:p>
+    <w:p>
+      <w:pPr>
+        <w:shd w:val="clear" w:color="auto" w:fill="E7E6E6" w:themeFill="background2"/>
+      </w:pPr>
+      <w:r>
+        <w:t xml:space="preserve">            "</w:t>
+      </w:r>
+      <w:proofErr w:type="spellStart"/>
+      <w:r>
+        <w:t>url</w:t>
+      </w:r>
+      <w:proofErr w:type="spellEnd"/>
+      <w:r>
+        <w:t>": "//tadevwatrackingapi.azurewebsites.net/site?id=9BnHDg5JppaqAgbkz9OZmrTjIG8zvzdExS0eYNngdNKkHGYDbpwn2Xhsy9SVlMwZBN%2fuUs%2bJTTAjxEHdmId2GBjsw5XfrKVXh1LQjWLyFT%2f9X87IGDt4xVOF5lANiSz4"</w:t>
+      </w:r>
+    </w:p>
+    <w:p>
+      <w:pPr>
+        <w:shd w:val="clear" w:color="auto" w:fill="E7E6E6" w:themeFill="background2"/>
+      </w:pPr>
+      <w:r>
+        <w:t xml:space="preserve">        }</w:t>
       </w:r>
     </w:p>
     <w:p>
@@ -12791,211 +12854,67 @@
       </w:r>
       <w:proofErr w:type="spellStart"/>
       <w:r>
-        <w:t>webSites</w:t>
+        <w:t>timeZone</w:t>
       </w:r>
       <w:proofErr w:type="spellEnd"/>
       <w:r>
-        <w:t>": [</w:t>
-      </w:r>
-    </w:p>
-    <w:p>
-      <w:pPr>
-        <w:shd w:val="clear" w:color="auto" w:fill="E7E6E6" w:themeFill="background2"/>
-      </w:pPr>
-      <w:r>
-        <w:t xml:space="preserve">        {</w:t>
-      </w:r>
-    </w:p>
-    <w:p>
-      <w:pPr>
-        <w:shd w:val="clear" w:color="auto" w:fill="E7E6E6" w:themeFill="background2"/>
-      </w:pPr>
-      <w:r>
-        <w:t xml:space="preserve">            "type": "Facebook",</w:t>
-      </w:r>
-    </w:p>
-    <w:p>
-      <w:pPr>
-        <w:shd w:val="clear" w:color="auto" w:fill="E7E6E6" w:themeFill="background2"/>
-      </w:pPr>
-      <w:r>
-        <w:t xml:space="preserve">            "</w:t>
+        <w:t>": "MST",</w:t>
+      </w:r>
+    </w:p>
+    <w:p>
+      <w:pPr>
+        <w:shd w:val="clear" w:color="auto" w:fill="E7E6E6" w:themeFill="background2"/>
+      </w:pPr>
+      <w:r>
+        <w:t xml:space="preserve">    "key": "1547",</w:t>
+      </w:r>
+    </w:p>
+    <w:p>
+      <w:pPr>
+        <w:shd w:val="clear" w:color="auto" w:fill="E7E6E6" w:themeFill="background2"/>
+      </w:pPr>
+      <w:r>
+        <w:t xml:space="preserve">    "name": "Backroads of BC Tour",</w:t>
+      </w:r>
+    </w:p>
+    <w:p>
+      <w:pPr>
+        <w:shd w:val="clear" w:color="auto" w:fill="E7E6E6" w:themeFill="background2"/>
+      </w:pPr>
+      <w:r>
+        <w:t xml:space="preserve">    "</w:t>
       </w:r>
       <w:proofErr w:type="spellStart"/>
       <w:r>
-        <w:t>url</w:t>
+        <w:t>linkName</w:t>
       </w:r>
       <w:proofErr w:type="spellEnd"/>
       <w:r>
-        <w:t>": "</w:t>
-      </w:r>
-      <w:proofErr w:type="gramStart"/>
-      <w:r>
-        <w:t>//tadevwatrackingapi.azurewebsites.net/site?id</w:t>
-      </w:r>
-      <w:proofErr w:type="gramEnd"/>
-      <w:r>
-        <w:t>=9BnHDg5JppaqAgbkz9OZmiAG%2b2zkOY2opp9bYwQzN6Ruc09r4Tuc1jtizCXS4OQGJuy4D0i1MUIdsDD0rfLyA%2bNxj6U%2fudRlnINkcgP%2f1xPXiqKyD87siBiDKRVAsoZ1"</w:t>
-      </w:r>
-    </w:p>
-    <w:p>
-      <w:pPr>
-        <w:shd w:val="clear" w:color="auto" w:fill="E7E6E6" w:themeFill="background2"/>
-      </w:pPr>
-      <w:r>
-        <w:t xml:space="preserve">        },</w:t>
-      </w:r>
-    </w:p>
-    <w:p>
-      <w:pPr>
-        <w:shd w:val="clear" w:color="auto" w:fill="E7E6E6" w:themeFill="background2"/>
-      </w:pPr>
-      <w:r>
-        <w:t xml:space="preserve">        {</w:t>
-      </w:r>
-    </w:p>
-    <w:p>
-      <w:pPr>
-        <w:shd w:val="clear" w:color="auto" w:fill="E7E6E6" w:themeFill="background2"/>
-      </w:pPr>
-      <w:r>
-        <w:t xml:space="preserve">            "type": "Instagram",</w:t>
-      </w:r>
-    </w:p>
-    <w:p>
-      <w:pPr>
-        <w:shd w:val="clear" w:color="auto" w:fill="E7E6E6" w:themeFill="background2"/>
-      </w:pPr>
-      <w:r>
-        <w:t xml:space="preserve">            "</w:t>
+        <w:t>": "backroads-of-</w:t>
       </w:r>
       <w:proofErr w:type="spellStart"/>
       <w:r>
-        <w:t>url</w:t>
+        <w:t>bc</w:t>
       </w:r>
       <w:proofErr w:type="spellEnd"/>
       <w:r>
-        <w:t>": "//tadevwatrackingapi.azurewebsites.net/site?id=9BnHDg5JppaqAgbkz9OZmocWXs4py3GLDH%2fnE2iOoDH6jA%2bTgeor4g4RjMIRMJMrRoSHNBQKmUCj3wY8C2ByFKWj%2fRoEtLPvMHKWK21NzfT0ja7OA8pkW1AfzNEwlO5RakNS47UbFKQiy88As9%2f16Q%3d%3d"</w:t>
-      </w:r>
-    </w:p>
-    <w:p>
-      <w:pPr>
-        <w:shd w:val="clear" w:color="auto" w:fill="E7E6E6" w:themeFill="background2"/>
-      </w:pPr>
-      <w:r>
-        <w:t xml:space="preserve">        },</w:t>
-      </w:r>
-    </w:p>
-    <w:p>
-      <w:pPr>
-        <w:shd w:val="clear" w:color="auto" w:fill="E7E6E6" w:themeFill="background2"/>
-      </w:pPr>
-      <w:r>
-        <w:t xml:space="preserve">        {</w:t>
-      </w:r>
-    </w:p>
-    <w:p>
-      <w:pPr>
-        <w:shd w:val="clear" w:color="auto" w:fill="E7E6E6" w:themeFill="background2"/>
-      </w:pPr>
-      <w:r>
-        <w:t xml:space="preserve">            "type": "Twitter",</w:t>
-      </w:r>
-    </w:p>
-    <w:p>
-      <w:pPr>
-        <w:shd w:val="clear" w:color="auto" w:fill="E7E6E6" w:themeFill="background2"/>
-      </w:pPr>
-      <w:r>
-        <w:t xml:space="preserve">            "</w:t>
+        <w:t>-tour",</w:t>
+      </w:r>
+    </w:p>
+    <w:p>
+      <w:pPr>
+        <w:shd w:val="clear" w:color="auto" w:fill="E7E6E6" w:themeFill="background2"/>
+      </w:pPr>
+      <w:r>
+        <w:t xml:space="preserve">    "language": "</w:t>
       </w:r>
       <w:proofErr w:type="spellStart"/>
       <w:r>
-        <w:t>url</w:t>
+        <w:t>en</w:t>
       </w:r>
       <w:proofErr w:type="spellEnd"/>
       <w:r>
-        <w:t>": "</w:t>
-      </w:r>
-      <w:proofErr w:type="gramStart"/>
-      <w:r>
-        <w:t>//tadevwatrackingapi.azurewebsites.net/site?id</w:t>
-      </w:r>
-      <w:proofErr w:type="gramEnd"/>
-      <w:r>
-        <w:t>=9BnHDg5JppaqAgbkz9OZmrTjIG8zvzdExS0eYNngdNKkHGYDbpwn2Xhsy9SVlMwZBN%2fuUs%2bJTTAjxEHdmId2GBjsw5XfrKVXh1LQjWLyFT%2f9X87IGDt4xVOF5lANiSz4"</w:t>
-      </w:r>
-    </w:p>
-    <w:p>
-      <w:pPr>
-        <w:shd w:val="clear" w:color="auto" w:fill="E7E6E6" w:themeFill="background2"/>
-      </w:pPr>
-      <w:r>
-        <w:t xml:space="preserve">        }</w:t>
-      </w:r>
-    </w:p>
-    <w:p>
-      <w:pPr>
-        <w:shd w:val="clear" w:color="auto" w:fill="E7E6E6" w:themeFill="background2"/>
-      </w:pPr>
-      <w:r>
-        <w:t xml:space="preserve">    ],</w:t>
-      </w:r>
-    </w:p>
-    <w:p>
-      <w:pPr>
-        <w:shd w:val="clear" w:color="auto" w:fill="E7E6E6" w:themeFill="background2"/>
-      </w:pPr>
-      <w:r>
-        <w:t xml:space="preserve">    "</w:t>
-      </w:r>
-      <w:proofErr w:type="spellStart"/>
-      <w:r>
-        <w:t>timeZone</w:t>
-      </w:r>
-      <w:proofErr w:type="spellEnd"/>
-      <w:r>
-        <w:t>": "MST",</w:t>
-      </w:r>
-    </w:p>
-    <w:p>
-      <w:pPr>
-        <w:shd w:val="clear" w:color="auto" w:fill="E7E6E6" w:themeFill="background2"/>
-      </w:pPr>
-      <w:r>
-        <w:t xml:space="preserve">    "key": "1547",</w:t>
-      </w:r>
-    </w:p>
-    <w:p>
-      <w:pPr>
-        <w:shd w:val="clear" w:color="auto" w:fill="E7E6E6" w:themeFill="background2"/>
-      </w:pPr>
-      <w:r>
-        <w:t xml:space="preserve">    "name": "Backroads of BC Tour",</w:t>
-      </w:r>
-    </w:p>
-    <w:p>
-      <w:pPr>
-        <w:shd w:val="clear" w:color="auto" w:fill="E7E6E6" w:themeFill="background2"/>
-      </w:pPr>
-      <w:r>
-        <w:t xml:space="preserve">    "</w:t>
-      </w:r>
-      <w:proofErr w:type="spellStart"/>
-      <w:r>
-        <w:t>linkName</w:t>
-      </w:r>
-      <w:proofErr w:type="spellEnd"/>
-      <w:r>
-        <w:t>": "backroads-of-</w:t>
-      </w:r>
-      <w:proofErr w:type="spellStart"/>
-      <w:r>
-        <w:t>bc</w:t>
-      </w:r>
-      <w:proofErr w:type="spellEnd"/>
-      <w:r>
-        <w:t>-tour",</w:t>
+        <w:t>-CA",</w:t>
       </w:r>
     </w:p>
     <w:p>
@@ -13004,22 +12923,6 @@
       </w:pPr>
       <w:r>
         <w:lastRenderedPageBreak/>
-        <w:t xml:space="preserve">    "language": "</w:t>
-      </w:r>
-      <w:proofErr w:type="spellStart"/>
-      <w:r>
-        <w:t>en</w:t>
-      </w:r>
-      <w:proofErr w:type="spellEnd"/>
-      <w:r>
-        <w:t>-CA",</w:t>
-      </w:r>
-    </w:p>
-    <w:p>
-      <w:pPr>
-        <w:shd w:val="clear" w:color="auto" w:fill="E7E6E6" w:themeFill="background2"/>
-      </w:pPr>
-      <w:r>
         <w:t xml:space="preserve">    "markets": [</w:t>
       </w:r>
     </w:p>
@@ -13345,11 +13248,9 @@
             <w:tcW w:w="1440" w:type="dxa"/>
           </w:tcPr>
           <w:p>
-            <w:proofErr w:type="spellStart"/>
             <w:r>
               <w:t>int</w:t>
             </w:r>
-            <w:proofErr w:type="spellEnd"/>
           </w:p>
         </w:tc>
         <w:tc>
@@ -13382,11 +13283,9 @@
             <w:tcW w:w="1440" w:type="dxa"/>
           </w:tcPr>
           <w:p>
-            <w:proofErr w:type="spellStart"/>
             <w:r>
               <w:t>int</w:t>
             </w:r>
-            <w:proofErr w:type="spellEnd"/>
           </w:p>
         </w:tc>
         <w:tc>
@@ -13668,51 +13567,51 @@
           <w:p>
             <w:proofErr w:type="spellStart"/>
             <w:r>
+              <w:t>addresscity</w:t>
+            </w:r>
+            <w:proofErr w:type="spellEnd"/>
+          </w:p>
+        </w:tc>
+        <w:tc>
+          <w:tcPr>
+            <w:tcW w:w="1440" w:type="dxa"/>
+          </w:tcPr>
+          <w:p>
+            <w:r>
+              <w:t>string array</w:t>
+            </w:r>
+          </w:p>
+        </w:tc>
+        <w:tc>
+          <w:tcPr>
+            <w:tcW w:w="5827" w:type="dxa"/>
+          </w:tcPr>
+          <w:p>
+            <w:r>
+              <w:t>Criteria for constraining events to specific cities.</w:t>
+            </w:r>
+          </w:p>
+          <w:p>
+            <w:r>
+              <w:t xml:space="preserve">e.g. </w:t>
+            </w:r>
+            <w:proofErr w:type="spellStart"/>
+            <w:r>
+              <w:t>addressCity</w:t>
+            </w:r>
+            <w:proofErr w:type="spellEnd"/>
+            <w:r>
+              <w:t>=crowsnest%20pass&amp;addressCity=</w:t>
+            </w:r>
+            <w:proofErr w:type="spellStart"/>
+            <w:r>
+              <w:t>crowsnest</w:t>
+            </w:r>
+            <w:proofErr w:type="spellEnd"/>
+          </w:p>
+          <w:p>
+            <w:r>
               <w:lastRenderedPageBreak/>
-              <w:t>addresscity</w:t>
-            </w:r>
-            <w:proofErr w:type="spellEnd"/>
-          </w:p>
-        </w:tc>
-        <w:tc>
-          <w:tcPr>
-            <w:tcW w:w="1440" w:type="dxa"/>
-          </w:tcPr>
-          <w:p>
-            <w:r>
-              <w:t>string array</w:t>
-            </w:r>
-          </w:p>
-        </w:tc>
-        <w:tc>
-          <w:tcPr>
-            <w:tcW w:w="5827" w:type="dxa"/>
-          </w:tcPr>
-          <w:p>
-            <w:r>
-              <w:t>Criteria for constraining events to specific cities.</w:t>
-            </w:r>
-          </w:p>
-          <w:p>
-            <w:r>
-              <w:t xml:space="preserve">e.g. </w:t>
-            </w:r>
-            <w:proofErr w:type="spellStart"/>
-            <w:r>
-              <w:t>addressCity</w:t>
-            </w:r>
-            <w:proofErr w:type="spellEnd"/>
-            <w:r>
-              <w:t>=crowsnest%20pass&amp;addressCity=</w:t>
-            </w:r>
-            <w:proofErr w:type="spellStart"/>
-            <w:r>
-              <w:t>crowsnest</w:t>
-            </w:r>
-            <w:proofErr w:type="spellEnd"/>
-          </w:p>
-          <w:p>
-            <w:r>
               <w:t>&amp;</w:t>
             </w:r>
             <w:proofErr w:type="spellStart"/>
@@ -13784,6 +13683,7 @@
           <w:p>
             <w:proofErr w:type="spellStart"/>
             <w:r>
+              <w:lastRenderedPageBreak/>
               <w:t>listingids</w:t>
             </w:r>
             <w:proofErr w:type="spellEnd"/>
@@ -16078,7 +15978,7 @@
 </file>
 
 <file path=customXml/itemProps1.xml><?xml version="1.0" encoding="utf-8"?>
-<ds:datastoreItem xmlns:ds="http://schemas.openxmlformats.org/officeDocument/2006/customXml" ds:itemID="{664498B4-0460-4AA3-A4C6-7FC4B4523894}">
+<ds:datastoreItem xmlns:ds="http://schemas.openxmlformats.org/officeDocument/2006/customXml" ds:itemID="{F77F74B1-4DED-4C3A-AF54-D04F5629A092}">
   <ds:schemaRefs>
     <ds:schemaRef ds:uri="http://schemas.openxmlformats.org/officeDocument/2006/bibliography"/>
   </ds:schemaRefs>

</xml_diff>

<commit_message>
superficial update for branch rename
</commit_message>
<xml_diff>
--- a/Version1/Travel Alberta API Reference Guide.docx
+++ b/Version1/Travel Alberta API Reference Guide.docx
@@ -4935,6 +4935,11 @@
       <w:r>
         <w:t xml:space="preserve"> party to validate that the market or language they are seeking is supported</w:t>
       </w:r>
+      <w:r>
+        <w:t xml:space="preserve"> </w:t>
+      </w:r>
+      <w:bookmarkStart w:id="13" w:name="_GoBack"/>
+      <w:bookmarkEnd w:id="13"/>
     </w:p>
     <w:p>
       <w:pPr>
@@ -4944,11 +4949,11 @@
           <w:numId w:val="7"/>
         </w:numPr>
       </w:pPr>
-      <w:bookmarkStart w:id="13" w:name="_Toc500829437"/>
+      <w:bookmarkStart w:id="14" w:name="_Toc500829437"/>
       <w:r>
         <w:t>Languages</w:t>
       </w:r>
-      <w:bookmarkEnd w:id="13"/>
+      <w:bookmarkEnd w:id="14"/>
     </w:p>
     <w:p>
       <w:pPr>
@@ -5132,11 +5137,11 @@
           <w:numId w:val="7"/>
         </w:numPr>
       </w:pPr>
-      <w:bookmarkStart w:id="14" w:name="_Toc500829438"/>
+      <w:bookmarkStart w:id="15" w:name="_Toc500829438"/>
       <w:r>
         <w:t>Markets</w:t>
       </w:r>
-      <w:bookmarkEnd w:id="14"/>
+      <w:bookmarkEnd w:id="15"/>
     </w:p>
     <w:p>
       <w:pPr>
@@ -5298,12 +5303,12 @@
       <w:pPr>
         <w:pStyle w:val="Heading1"/>
       </w:pPr>
-      <w:bookmarkStart w:id="15" w:name="_Toc500829439"/>
+      <w:bookmarkStart w:id="16" w:name="_Toc500829439"/>
       <w:proofErr w:type="spellStart"/>
       <w:r>
         <w:t>DocumentTypes</w:t>
       </w:r>
-      <w:bookmarkEnd w:id="15"/>
+      <w:bookmarkEnd w:id="16"/>
       <w:proofErr w:type="spellEnd"/>
     </w:p>
     <w:p>
@@ -5319,11 +5324,11 @@
           <w:numId w:val="8"/>
         </w:numPr>
       </w:pPr>
-      <w:bookmarkStart w:id="16" w:name="_Toc500829440"/>
+      <w:bookmarkStart w:id="17" w:name="_Toc500829440"/>
       <w:r>
         <w:t>Listings by ID</w:t>
       </w:r>
-      <w:bookmarkEnd w:id="16"/>
+      <w:bookmarkEnd w:id="17"/>
     </w:p>
     <w:p>
       <w:pPr>
@@ -6280,11 +6285,11 @@
           <w:numId w:val="8"/>
         </w:numPr>
       </w:pPr>
-      <w:bookmarkStart w:id="17" w:name="_Toc500829441"/>
+      <w:bookmarkStart w:id="18" w:name="_Toc500829441"/>
       <w:r>
         <w:t>Listings by Query</w:t>
       </w:r>
-      <w:bookmarkEnd w:id="17"/>
+      <w:bookmarkEnd w:id="18"/>
     </w:p>
     <w:p>
       <w:pPr>
@@ -7212,11 +7217,11 @@
           <w:numId w:val="8"/>
         </w:numPr>
       </w:pPr>
-      <w:bookmarkStart w:id="18" w:name="_Toc500829442"/>
+      <w:bookmarkStart w:id="19" w:name="_Toc500829442"/>
       <w:r>
         <w:t>Listings by Keys</w:t>
       </w:r>
-      <w:bookmarkEnd w:id="18"/>
+      <w:bookmarkEnd w:id="19"/>
     </w:p>
     <w:p>
       <w:pPr>
@@ -7508,11 +7513,11 @@
           <w:numId w:val="8"/>
         </w:numPr>
       </w:pPr>
-      <w:bookmarkStart w:id="19" w:name="_Toc500829443"/>
+      <w:bookmarkStart w:id="20" w:name="_Toc500829443"/>
       <w:r>
         <w:t>Articles by ID</w:t>
       </w:r>
-      <w:bookmarkEnd w:id="19"/>
+      <w:bookmarkEnd w:id="20"/>
     </w:p>
     <w:p>
       <w:pPr>
@@ -8280,11 +8285,11 @@
           <w:numId w:val="8"/>
         </w:numPr>
       </w:pPr>
-      <w:bookmarkStart w:id="20" w:name="_Toc500829444"/>
+      <w:bookmarkStart w:id="21" w:name="_Toc500829444"/>
       <w:r>
         <w:t>Articles by Query</w:t>
       </w:r>
-      <w:bookmarkEnd w:id="20"/>
+      <w:bookmarkEnd w:id="21"/>
     </w:p>
     <w:p>
       <w:pPr>
@@ -9127,11 +9132,11 @@
           <w:numId w:val="8"/>
         </w:numPr>
       </w:pPr>
-      <w:bookmarkStart w:id="21" w:name="_Toc500829445"/>
+      <w:bookmarkStart w:id="22" w:name="_Toc500829445"/>
       <w:r>
         <w:t>Articles by Keys</w:t>
       </w:r>
-      <w:bookmarkEnd w:id="21"/>
+      <w:bookmarkEnd w:id="22"/>
     </w:p>
     <w:p>
       <w:pPr>
@@ -9417,12 +9422,12 @@
           <w:numId w:val="8"/>
         </w:numPr>
       </w:pPr>
-      <w:bookmarkStart w:id="22" w:name="_Toc500829446"/>
+      <w:bookmarkStart w:id="23" w:name="_Toc500829446"/>
       <w:r>
         <w:lastRenderedPageBreak/>
         <w:t>Offers by ID</w:t>
       </w:r>
-      <w:bookmarkEnd w:id="22"/>
+      <w:bookmarkEnd w:id="23"/>
     </w:p>
     <w:p>
       <w:pPr>
@@ -10140,11 +10145,11 @@
           <w:numId w:val="8"/>
         </w:numPr>
       </w:pPr>
-      <w:bookmarkStart w:id="23" w:name="_Toc500829447"/>
+      <w:bookmarkStart w:id="24" w:name="_Toc500829447"/>
       <w:r>
         <w:t>Offers by Query</w:t>
       </w:r>
-      <w:bookmarkEnd w:id="23"/>
+      <w:bookmarkEnd w:id="24"/>
     </w:p>
     <w:p>
       <w:pPr>
@@ -10573,8 +10578,6 @@
             <w:tcW w:w="1755" w:type="dxa"/>
           </w:tcPr>
           <w:p>
-            <w:bookmarkStart w:id="24" w:name="_GoBack"/>
-            <w:bookmarkEnd w:id="24"/>
             <w:r>
               <w:t>regions</w:t>
             </w:r>
@@ -15978,7 +15981,7 @@
 </file>
 
 <file path=customXml/itemProps1.xml><?xml version="1.0" encoding="utf-8"?>
-<ds:datastoreItem xmlns:ds="http://schemas.openxmlformats.org/officeDocument/2006/customXml" ds:itemID="{F77F74B1-4DED-4C3A-AF54-D04F5629A092}">
+<ds:datastoreItem xmlns:ds="http://schemas.openxmlformats.org/officeDocument/2006/customXml" ds:itemID="{386CEF43-621B-478E-AFF1-A97AE8C099A4}">
   <ds:schemaRefs>
     <ds:schemaRef ds:uri="http://schemas.openxmlformats.org/officeDocument/2006/bibliography"/>
   </ds:schemaRefs>

</xml_diff>

<commit_message>
create new branch 1.1
</commit_message>
<xml_diff>
--- a/Version1/Travel Alberta API Reference Guide.docx
+++ b/Version1/Travel Alberta API Reference Guide.docx
@@ -4934,9 +4934,6 @@
       </w:r>
       <w:r>
         <w:t xml:space="preserve"> party to validate that the market or language they are seeking is supported</w:t>
-      </w:r>
-      <w:r>
-        <w:t xml:space="preserve"> </w:t>
       </w:r>
       <w:bookmarkStart w:id="13" w:name="_GoBack"/>
       <w:bookmarkEnd w:id="13"/>
@@ -15981,7 +15978,7 @@
 </file>
 
 <file path=customXml/itemProps1.xml><?xml version="1.0" encoding="utf-8"?>
-<ds:datastoreItem xmlns:ds="http://schemas.openxmlformats.org/officeDocument/2006/customXml" ds:itemID="{386CEF43-621B-478E-AFF1-A97AE8C099A4}">
+<ds:datastoreItem xmlns:ds="http://schemas.openxmlformats.org/officeDocument/2006/customXml" ds:itemID="{4828DB2C-EA63-4256-A59E-A9CC4426C0A1}">
   <ds:schemaRefs>
     <ds:schemaRef ds:uri="http://schemas.openxmlformats.org/officeDocument/2006/bibliography"/>
   </ds:schemaRefs>

</xml_diff>